<commit_message>
Update Change Log information
</commit_message>
<xml_diff>
--- a/docs/Change Log.docx
+++ b/docs/Change Log.docx
@@ -230,6 +230,48 @@
           <w:p>
             <w:pPr>
               <w:cnfStyle w:val="000000000000" w:firstRow="0" w:lastRow="0" w:firstColumn="0" w:lastColumn="0" w:oddVBand="0" w:evenVBand="0" w:oddHBand="0" w:evenHBand="0" w:firstRowFirstColumn="0" w:firstRowLastColumn="0" w:lastRowFirstColumn="0" w:lastRowLastColumn="0"/>
+            </w:pPr>
+            <w:r>
+              <w:t>James Thompson</w:t>
+            </w:r>
+          </w:p>
+        </w:tc>
+      </w:tr>
+      <w:tr>
+        <w:trPr>
+          <w:cnfStyle w:val="000000100000" w:firstRow="0" w:lastRow="0" w:firstColumn="0" w:lastColumn="0" w:oddVBand="0" w:evenVBand="0" w:oddHBand="1" w:evenHBand="0" w:firstRowFirstColumn="0" w:firstRowLastColumn="0" w:lastRowFirstColumn="0" w:lastRowLastColumn="0"/>
+        </w:trPr>
+        <w:tc>
+          <w:tcPr>
+            <w:cnfStyle w:val="001000000000" w:firstRow="0" w:lastRow="0" w:firstColumn="1" w:lastColumn="0" w:oddVBand="0" w:evenVBand="0" w:oddHBand="0" w:evenHBand="0" w:firstRowFirstColumn="0" w:firstRowLastColumn="0" w:lastRowFirstColumn="0" w:lastRowLastColumn="0"/>
+            <w:tcW w:w="1350" w:type="dxa"/>
+          </w:tcPr>
+          <w:p>
+            <w:r>
+              <w:t>02/26/2014</w:t>
+            </w:r>
+          </w:p>
+        </w:tc>
+        <w:tc>
+          <w:tcPr>
+            <w:tcW w:w="5850" w:type="dxa"/>
+          </w:tcPr>
+          <w:p>
+            <w:pPr>
+              <w:cnfStyle w:val="000000100000" w:firstRow="0" w:lastRow="0" w:firstColumn="0" w:lastColumn="0" w:oddVBand="0" w:evenVBand="0" w:oddHBand="1" w:evenHBand="0" w:firstRowFirstColumn="0" w:firstRowLastColumn="0" w:lastRowFirstColumn="0" w:lastRowLastColumn="0"/>
+            </w:pPr>
+            <w:r>
+              <w:t>Input Chang Log into separate documents</w:t>
+            </w:r>
+          </w:p>
+        </w:tc>
+        <w:tc>
+          <w:tcPr>
+            <w:tcW w:w="2150" w:type="dxa"/>
+          </w:tcPr>
+          <w:p>
+            <w:pPr>
+              <w:cnfStyle w:val="000000100000" w:firstRow="0" w:lastRow="0" w:firstColumn="0" w:lastColumn="0" w:oddVBand="0" w:evenVBand="0" w:oddHBand="1" w:evenHBand="0" w:firstRowFirstColumn="0" w:firstRowLastColumn="0" w:lastRowFirstColumn="0" w:lastRowLastColumn="0"/>
             </w:pPr>
             <w:r>
               <w:t>James Thompson</w:t>
@@ -1482,6 +1524,7 @@
               <w:rPr>
                 <w:lang w:eastAsia="ja-JP"/>
               </w:rPr>
+              <w:lastRenderedPageBreak/>
               <w:t>02/21/2014</w:t>
             </w:r>
           </w:p>
@@ -2701,48 +2744,60 @@
               <w:rPr>
                 <w:lang w:eastAsia="ja-JP"/>
               </w:rPr>
-              <w:t>02/26/14</w:t>
-            </w:r>
-          </w:p>
-        </w:tc>
-        <w:tc>
-          <w:tcPr>
-            <w:tcW w:w="5921" w:type="dxa"/>
-          </w:tcPr>
-          <w:p>
-            <w:pPr>
-              <w:cnfStyle w:val="000000000000" w:firstRow="0" w:lastRow="0" w:firstColumn="0" w:lastColumn="0" w:oddVBand="0" w:evenVBand="0" w:oddHBand="0" w:evenHBand="0" w:firstRowFirstColumn="0" w:firstRowLastColumn="0" w:lastRowFirstColumn="0" w:lastRowLastColumn="0"/>
-              <w:rPr>
-                <w:lang w:eastAsia="ja-JP"/>
-              </w:rPr>
-            </w:pPr>
-            <w:r>
-              <w:rPr>
-                <w:lang w:eastAsia="ja-JP"/>
-              </w:rPr>
-              <w:t xml:space="preserve">Updated DFD and inserted pseudo code into DFD doc, also inserted comments in pseudo code.  </w:t>
-            </w:r>
-          </w:p>
-        </w:tc>
-        <w:tc>
-          <w:tcPr>
-            <w:tcW w:w="2160" w:type="dxa"/>
-          </w:tcPr>
-          <w:p>
-            <w:pPr>
-              <w:cnfStyle w:val="000000000000" w:firstRow="0" w:lastRow="0" w:firstColumn="0" w:lastColumn="0" w:oddVBand="0" w:evenVBand="0" w:oddHBand="0" w:evenHBand="0" w:firstRowFirstColumn="0" w:firstRowLastColumn="0" w:lastRowFirstColumn="0" w:lastRowLastColumn="0"/>
-              <w:rPr>
-                <w:lang w:eastAsia="ja-JP"/>
-              </w:rPr>
-            </w:pPr>
-            <w:r>
-              <w:rPr>
-                <w:lang w:eastAsia="ja-JP"/>
-              </w:rPr>
-              <w:t>James Thompson</w:t>
+              <w:t>02/26/</w:t>
+            </w:r>
+            <w:r>
+              <w:rPr>
+                <w:lang w:eastAsia="ja-JP"/>
+              </w:rPr>
+              <w:t>20</w:t>
             </w:r>
             <w:bookmarkStart w:id="8" w:name="_GoBack"/>
             <w:bookmarkEnd w:id="8"/>
+            <w:r>
+              <w:rPr>
+                <w:lang w:eastAsia="ja-JP"/>
+              </w:rPr>
+              <w:t>14</w:t>
+            </w:r>
+          </w:p>
+        </w:tc>
+        <w:tc>
+          <w:tcPr>
+            <w:tcW w:w="5921" w:type="dxa"/>
+          </w:tcPr>
+          <w:p>
+            <w:pPr>
+              <w:cnfStyle w:val="000000000000" w:firstRow="0" w:lastRow="0" w:firstColumn="0" w:lastColumn="0" w:oddVBand="0" w:evenVBand="0" w:oddHBand="0" w:evenHBand="0" w:firstRowFirstColumn="0" w:firstRowLastColumn="0" w:lastRowFirstColumn="0" w:lastRowLastColumn="0"/>
+              <w:rPr>
+                <w:lang w:eastAsia="ja-JP"/>
+              </w:rPr>
+            </w:pPr>
+            <w:r>
+              <w:rPr>
+                <w:lang w:eastAsia="ja-JP"/>
+              </w:rPr>
+              <w:t xml:space="preserve">Updated DFD and inserted pseudo code into DFD doc, also inserted comments in pseudo code.  </w:t>
+            </w:r>
+          </w:p>
+        </w:tc>
+        <w:tc>
+          <w:tcPr>
+            <w:tcW w:w="2160" w:type="dxa"/>
+          </w:tcPr>
+          <w:p>
+            <w:pPr>
+              <w:cnfStyle w:val="000000000000" w:firstRow="0" w:lastRow="0" w:firstColumn="0" w:lastColumn="0" w:oddVBand="0" w:evenVBand="0" w:oddHBand="0" w:evenHBand="0" w:firstRowFirstColumn="0" w:firstRowLastColumn="0" w:lastRowFirstColumn="0" w:lastRowLastColumn="0"/>
+              <w:rPr>
+                <w:lang w:eastAsia="ja-JP"/>
+              </w:rPr>
+            </w:pPr>
+            <w:r>
+              <w:rPr>
+                <w:lang w:eastAsia="ja-JP"/>
+              </w:rPr>
+              <w:t>James Thompson</w:t>
+            </w:r>
           </w:p>
         </w:tc>
       </w:tr>
@@ -3604,8 +3659,16 @@
     <w:p>
       <w:pPr>
         <w:pStyle w:val="Heading1"/>
+        <w:rPr>
+          <w:sz w:val="26"/>
+          <w:szCs w:val="26"/>
+        </w:rPr>
       </w:pPr>
       <w:r>
+        <w:rPr>
+          <w:sz w:val="26"/>
+          <w:szCs w:val="26"/>
+        </w:rPr>
         <w:t>Code Contribution Management Plan</w:t>
       </w:r>
     </w:p>
@@ -3709,8 +3772,16 @@
     <w:p>
       <w:pPr>
         <w:pStyle w:val="Heading1"/>
+        <w:rPr>
+          <w:sz w:val="26"/>
+          <w:szCs w:val="26"/>
+        </w:rPr>
       </w:pPr>
       <w:r>
+        <w:rPr>
+          <w:sz w:val="26"/>
+          <w:szCs w:val="26"/>
+        </w:rPr>
         <w:t>Community Representation Plan</w:t>
       </w:r>
     </w:p>

</xml_diff>